<commit_message>
Informe Practica Profesional 1.1
</commit_message>
<xml_diff>
--- a/INFORME PRACTICA PROFESIONAL 1.1.docx
+++ b/INFORME PRACTICA PROFESIONAL 1.1.docx
@@ -414,54 +414,80 @@
         </w:rPr>
         <w:t>Asesor: Ing. Anael Espinal</w:t>
       </w:r>
+    </w:p>
+    <w:p>
+      <w:pPr>
+        <w:spacing w:after="0" w:line="360" w:lineRule="auto"/>
+        <w:jc w:val="center"/>
+        <w:rPr>
+          <w:rFonts w:ascii="Segoe UI" w:hAnsi="Segoe UI" w:cs="Segoe UI"/>
+          <w:b/>
+          <w:smallCaps/>
+          <w:sz w:val="28"/>
+          <w:szCs w:val="28"/>
+        </w:rPr>
+      </w:pPr>
+      <w:r>
+        <w:rPr>
+          <w:rFonts w:ascii="Segoe UI" w:hAnsi="Segoe UI" w:cs="Segoe UI"/>
+          <w:b/>
+          <w:smallCaps/>
+          <w:sz w:val="28"/>
+          <w:szCs w:val="28"/>
+        </w:rPr>
+        <w:t>Campus Tegucigalpa</w:t>
+      </w:r>
+    </w:p>
+    <w:p>
+      <w:pPr>
+        <w:spacing w:after="0" w:line="360" w:lineRule="auto"/>
+        <w:jc w:val="center"/>
+        <w:rPr>
+          <w:rFonts w:ascii="Segoe UI" w:hAnsi="Segoe UI" w:cs="Segoe UI"/>
+          <w:b/>
+          <w:smallCaps/>
+          <w:sz w:val="28"/>
+          <w:szCs w:val="28"/>
+        </w:rPr>
+      </w:pPr>
+      <w:r>
+        <w:rPr>
+          <w:rFonts w:ascii="Segoe UI" w:hAnsi="Segoe UI" w:cs="Segoe UI"/>
+          <w:b/>
+          <w:smallCaps/>
+          <w:sz w:val="28"/>
+          <w:szCs w:val="28"/>
+        </w:rPr>
+        <w:t>Abril, 2017</w:t>
+      </w:r>
+    </w:p>
+    <w:p>
+      <w:pPr>
+        <w:spacing w:after="0" w:line="360" w:lineRule="auto"/>
+        <w:jc w:val="center"/>
+        <w:rPr>
+          <w:rFonts w:ascii="Segoe UI" w:hAnsi="Segoe UI" w:cs="Segoe UI"/>
+          <w:b/>
+          <w:smallCaps/>
+          <w:sz w:val="28"/>
+          <w:szCs w:val="28"/>
+        </w:rPr>
+      </w:pPr>
+    </w:p>
+    <w:p>
+      <w:pPr>
+        <w:spacing w:after="0" w:line="360" w:lineRule="auto"/>
+        <w:jc w:val="center"/>
+        <w:rPr>
+          <w:rFonts w:ascii="Segoe UI" w:hAnsi="Segoe UI" w:cs="Segoe UI"/>
+          <w:b/>
+          <w:smallCaps/>
+          <w:sz w:val="28"/>
+          <w:szCs w:val="28"/>
+        </w:rPr>
+      </w:pPr>
       <w:bookmarkStart w:id="0" w:name="_GoBack"/>
       <w:bookmarkEnd w:id="0"/>
-    </w:p>
-    <w:p>
-      <w:pPr>
-        <w:spacing w:after="0" w:line="360" w:lineRule="auto"/>
-        <w:jc w:val="center"/>
-        <w:rPr>
-          <w:rFonts w:ascii="Segoe UI" w:hAnsi="Segoe UI" w:cs="Segoe UI"/>
-          <w:b/>
-          <w:smallCaps/>
-          <w:sz w:val="28"/>
-          <w:szCs w:val="28"/>
-        </w:rPr>
-      </w:pPr>
-      <w:r>
-        <w:rPr>
-          <w:rFonts w:ascii="Segoe UI" w:hAnsi="Segoe UI" w:cs="Segoe UI"/>
-          <w:b/>
-          <w:smallCaps/>
-          <w:sz w:val="28"/>
-          <w:szCs w:val="28"/>
-        </w:rPr>
-        <w:t>Campus Tegucigalpa</w:t>
-      </w:r>
-    </w:p>
-    <w:p>
-      <w:pPr>
-        <w:spacing w:after="0" w:line="360" w:lineRule="auto"/>
-        <w:jc w:val="center"/>
-        <w:rPr>
-          <w:rFonts w:ascii="Segoe UI" w:hAnsi="Segoe UI" w:cs="Segoe UI"/>
-          <w:b/>
-          <w:smallCaps/>
-          <w:sz w:val="28"/>
-          <w:szCs w:val="28"/>
-        </w:rPr>
-      </w:pPr>
-      <w:r>
-        <w:rPr>
-          <w:rFonts w:ascii="Segoe UI" w:hAnsi="Segoe UI" w:cs="Segoe UI"/>
-          <w:b/>
-          <w:smallCaps/>
-          <w:sz w:val="28"/>
-          <w:szCs w:val="28"/>
-        </w:rPr>
-        <w:t>Abril, 2017</w:t>
-      </w:r>
     </w:p>
     <w:sectPr>
       <w:type w:val="continuous"/>

</xml_diff>